<commit_message>
Add linebreaks to templates
</commit_message>
<xml_diff>
--- a/functions/AusbNachweis_TEMPLATE.docx
+++ b/functions/AusbNachweis_TEMPLATE.docx
@@ -500,13 +500,10 @@
     </w:p>
     <w:p>
       <w:pPr>
-        <w:spacing w:after="120" w:line="360" w:lineRule="auto"/>
-        <w:ind w:left="360" w:hanging="360"/>
+        <w:spacing w:after="80" w:lineRule="auto"/>
         <w:contextualSpacing w:val="0"/>
-        <w:jc w:val="both"/>
         <w:rPr>
           <w:rFonts w:ascii="Arial" w:cs="Arial" w:eastAsia="Arial" w:hAnsi="Arial"/>
-          <w:i w:val="1"/>
           <w:sz w:val="24"/>
           <w:szCs w:val="24"/>
         </w:rPr>
@@ -519,44 +516,6 @@
           <w:rtl w:val="0"/>
         </w:rPr>
         <w:t xml:space="preserve">{taetigkeiten}</w:t>
-      </w:r>
-      <w:r>
-        <w:rPr>
-          <w:rtl w:val="0"/>
-        </w:rPr>
-      </w:r>
-    </w:p>
-    <w:p>
-      <w:pPr>
-        <w:spacing w:after="0" w:line="240" w:lineRule="auto"/>
-        <w:contextualSpacing w:val="0"/>
-        <w:rPr>
-          <w:rFonts w:ascii="Arial" w:cs="Arial" w:eastAsia="Arial" w:hAnsi="Arial"/>
-          <w:sz w:val="24"/>
-          <w:szCs w:val="24"/>
-        </w:rPr>
-      </w:pPr>
-      <w:r>
-        <w:rPr>
-          <w:rtl w:val="0"/>
-        </w:rPr>
-      </w:r>
-    </w:p>
-    <w:p>
-      <w:pPr>
-        <w:spacing w:after="80" w:lineRule="auto"/>
-        <w:contextualSpacing w:val="0"/>
-        <w:rPr>
-          <w:rFonts w:ascii="Arial" w:cs="Arial" w:eastAsia="Arial" w:hAnsi="Arial"/>
-          <w:b w:val="1"/>
-          <w:sz w:val="24"/>
-          <w:szCs w:val="24"/>
-        </w:rPr>
-      </w:pPr>
-      <w:r>
-        <w:rPr>
-          <w:rtl w:val="0"/>
-        </w:rPr>
       </w:r>
     </w:p>
     <w:p>

</xml_diff>

<commit_message>
Add city to cloud function
</commit_message>
<xml_diff>
--- a/functions/AusbNachweis_TEMPLATE.docx
+++ b/functions/AusbNachweis_TEMPLATE.docx
@@ -722,6 +722,12 @@
           </w:pPr>
           <w:r>
             <w:rPr>
+              <w:rtl w:val="0"/>
+            </w:rPr>
+            <w:t xml:space="preserve">{stadt}</w:t>
+          </w:r>
+          <w:r>
+            <w:rPr>
               <w:rFonts w:ascii="Calibri" w:cs="Calibri" w:eastAsia="Calibri" w:hAnsi="Calibri"/>
               <w:b w:val="0"/>
               <w:i w:val="0"/>
@@ -735,7 +741,7 @@
               <w:vertAlign w:val="baseline"/>
               <w:rtl w:val="0"/>
             </w:rPr>
-            <w:t xml:space="preserve">Braunschweig, </w:t>
+            <w:t xml:space="preserve">, </w:t>
           </w:r>
           <w:r>
             <w:rPr>
@@ -843,6 +849,12 @@
           </w:pPr>
           <w:r>
             <w:rPr>
+              <w:rtl w:val="0"/>
+            </w:rPr>
+            <w:t xml:space="preserve">{stadt}</w:t>
+          </w:r>
+          <w:r>
+            <w:rPr>
               <w:rFonts w:ascii="Calibri" w:cs="Calibri" w:eastAsia="Calibri" w:hAnsi="Calibri"/>
               <w:b w:val="0"/>
               <w:i w:val="0"/>
@@ -856,7 +868,7 @@
               <w:vertAlign w:val="baseline"/>
               <w:rtl w:val="0"/>
             </w:rPr>
-            <w:t xml:space="preserve">Braunschweig, </w:t>
+            <w:t xml:space="preserve">, </w:t>
           </w:r>
           <w:r>
             <w:rPr>

</xml_diff>